<commit_message>
adição da requisição de produtores e tecnicos
</commit_message>
<xml_diff>
--- a/relatorio-erros-base-homologação.docx
+++ b/relatorio-erros-base-homologação.docx
@@ -61,7 +61,7 @@
         <w:ind w:right="0" w:left="0" w:firstLine="0"/>
         <w:jc w:val="both"/>
         <w:rPr>
-          <w:rFonts w:ascii="Liberation Serif" w:hAnsi="Liberation Serif" w:cs="Liberation Serif" w:eastAsia="Liberation Serif"/>
+          <w:rFonts w:ascii="Calibri" w:hAnsi="Calibri" w:cs="Calibri" w:eastAsia="Calibri"/>
           <w:color w:val="auto"/>
           <w:spacing w:val="0"/>
           <w:position w:val="0"/>
@@ -108,7 +108,7 @@
           <w:sz w:val="28"/>
           <w:shd w:fill="auto" w:val="clear"/>
         </w:rPr>
-        <w:t xml:space="preserve">Página de Cadastro</w:t>
+        <w:t xml:space="preserve">Página de Login</w:t>
       </w:r>
     </w:p>
     <w:p>
@@ -138,6 +138,36 @@
           <w:sz w:val="28"/>
           <w:shd w:fill="auto" w:val="clear"/>
         </w:rPr>
+        <w:t xml:space="preserve">Página de Cadastro</w:t>
+      </w:r>
+    </w:p>
+    <w:p>
+      <w:pPr>
+        <w:numPr>
+          <w:ilvl w:val="0"/>
+          <w:numId w:val="2"/>
+        </w:numPr>
+        <w:spacing w:before="0" w:after="200" w:line="276"/>
+        <w:ind w:right="0" w:left="720" w:hanging="360"/>
+        <w:jc w:val="both"/>
+        <w:rPr>
+          <w:rFonts w:ascii="Liberation Serif" w:hAnsi="Liberation Serif" w:cs="Liberation Serif" w:eastAsia="Liberation Serif"/>
+          <w:color w:val="auto"/>
+          <w:spacing w:val="0"/>
+          <w:position w:val="0"/>
+          <w:sz w:val="28"/>
+          <w:shd w:fill="auto" w:val="clear"/>
+        </w:rPr>
+      </w:pPr>
+      <w:r>
+        <w:rPr>
+          <w:rFonts w:ascii="Calibri" w:hAnsi="Calibri" w:cs="Calibri" w:eastAsia="Calibri"/>
+          <w:color w:val="auto"/>
+          <w:spacing w:val="0"/>
+          <w:position w:val="0"/>
+          <w:sz w:val="28"/>
+          <w:shd w:fill="auto" w:val="clear"/>
+        </w:rPr>
         <w:t xml:space="preserve">Página de atualização de Usuário</w:t>
       </w:r>
     </w:p>
@@ -412,60 +442,6 @@
           <w:shd w:fill="auto" w:val="clear"/>
         </w:rPr>
         <w:tab/>
-        <w:t xml:space="preserve">b. validar data de nascimento de acordo com o cpf / cnpj.</w:t>
-      </w:r>
-    </w:p>
-    <w:p>
-      <w:pPr>
-        <w:spacing w:before="0" w:after="200" w:line="276"/>
-        <w:ind w:right="0" w:left="0" w:firstLine="0"/>
-        <w:jc w:val="both"/>
-        <w:rPr>
-          <w:rFonts w:ascii="Calibri" w:hAnsi="Calibri" w:cs="Calibri" w:eastAsia="Calibri"/>
-          <w:color w:val="auto"/>
-          <w:spacing w:val="0"/>
-          <w:position w:val="0"/>
-          <w:sz w:val="22"/>
-          <w:shd w:fill="auto" w:val="clear"/>
-        </w:rPr>
-      </w:pPr>
-      <w:r>
-        <w:rPr>
-          <w:rFonts w:ascii="Calibri" w:hAnsi="Calibri" w:cs="Calibri" w:eastAsia="Calibri"/>
-          <w:color w:val="auto"/>
-          <w:spacing w:val="0"/>
-          <w:position w:val="0"/>
-          <w:sz w:val="22"/>
-          <w:shd w:fill="auto" w:val="clear"/>
-        </w:rPr>
-        <w:tab/>
-        <w:t xml:space="preserve">c. Validar as entradas de texto nos input para que não aceite números.</w:t>
-      </w:r>
-    </w:p>
-    <w:p>
-      <w:pPr>
-        <w:spacing w:before="0" w:after="200" w:line="276"/>
-        <w:ind w:right="0" w:left="0" w:firstLine="0"/>
-        <w:jc w:val="both"/>
-        <w:rPr>
-          <w:rFonts w:ascii="Calibri" w:hAnsi="Calibri" w:cs="Calibri" w:eastAsia="Calibri"/>
-          <w:color w:val="auto"/>
-          <w:spacing w:val="0"/>
-          <w:position w:val="0"/>
-          <w:sz w:val="22"/>
-          <w:shd w:fill="auto" w:val="clear"/>
-        </w:rPr>
-      </w:pPr>
-      <w:r>
-        <w:rPr>
-          <w:rFonts w:ascii="Calibri" w:hAnsi="Calibri" w:cs="Calibri" w:eastAsia="Calibri"/>
-          <w:color w:val="auto"/>
-          <w:spacing w:val="0"/>
-          <w:position w:val="0"/>
-          <w:sz w:val="22"/>
-          <w:shd w:fill="auto" w:val="clear"/>
-        </w:rPr>
-        <w:tab/>
         <w:t xml:space="preserve">d. Reduzir a opacidade do botão "</w:t>
       </w:r>
       <w:r>
@@ -544,6 +520,81 @@
         <w:t xml:space="preserve">". O mesmo se encontra por cima dos botões de </w:t>
         <w:tab/>
         <w:t xml:space="preserve">cadastro de PF e PJ.</w:t>
+      </w:r>
+    </w:p>
+    <w:p>
+      <w:pPr>
+        <w:spacing w:before="0" w:after="200" w:line="276"/>
+        <w:ind w:right="0" w:left="0" w:firstLine="0"/>
+        <w:jc w:val="both"/>
+        <w:rPr>
+          <w:rFonts w:ascii="Calibri" w:hAnsi="Calibri" w:cs="Calibri" w:eastAsia="Calibri"/>
+          <w:color w:val="auto"/>
+          <w:spacing w:val="0"/>
+          <w:position w:val="0"/>
+          <w:sz w:val="22"/>
+          <w:shd w:fill="auto" w:val="clear"/>
+        </w:rPr>
+      </w:pPr>
+      <w:r>
+        <w:rPr>
+          <w:rFonts w:ascii="Calibri" w:hAnsi="Calibri" w:cs="Calibri" w:eastAsia="Calibri"/>
+          <w:color w:val="auto"/>
+          <w:spacing w:val="0"/>
+          <w:position w:val="0"/>
+          <w:sz w:val="22"/>
+          <w:shd w:fill="auto" w:val="clear"/>
+        </w:rPr>
+        <w:tab/>
+        <w:t xml:space="preserve">f. adicionar a opção "</w:t>
+      </w:r>
+      <w:r>
+        <w:rPr>
+          <w:rFonts w:ascii="Calibri" w:hAnsi="Calibri" w:cs="Calibri" w:eastAsia="Calibri"/>
+          <w:i/>
+          <w:color w:val="auto"/>
+          <w:spacing w:val="0"/>
+          <w:position w:val="0"/>
+          <w:sz w:val="22"/>
+          <w:shd w:fill="auto" w:val="clear"/>
+        </w:rPr>
+        <w:t xml:space="preserve">produtores e técnicos</w:t>
+      </w:r>
+      <w:r>
+        <w:rPr>
+          <w:rFonts w:ascii="Calibri" w:hAnsi="Calibri" w:cs="Calibri" w:eastAsia="Calibri"/>
+          <w:color w:val="auto"/>
+          <w:spacing w:val="0"/>
+          <w:position w:val="0"/>
+          <w:sz w:val="22"/>
+          <w:shd w:fill="auto" w:val="clear"/>
+        </w:rPr>
+        <w:t xml:space="preserve">" a aba de seleção de </w:t>
+      </w:r>
+      <w:r>
+        <w:rPr>
+          <w:rFonts w:ascii="Calibri" w:hAnsi="Calibri" w:cs="Calibri" w:eastAsia="Calibri"/>
+          <w:b/>
+          <w:color w:val="auto"/>
+          <w:spacing w:val="0"/>
+          <w:position w:val="0"/>
+          <w:sz w:val="22"/>
+          <w:shd w:fill="auto" w:val="clear"/>
+        </w:rPr>
+        <w:t xml:space="preserve">Segmento Cultural </w:t>
+      </w:r>
+      <w:r>
+        <w:rPr>
+          <w:rFonts w:ascii="Calibri" w:hAnsi="Calibri" w:cs="Calibri" w:eastAsia="Calibri"/>
+          <w:color w:val="auto"/>
+          <w:spacing w:val="0"/>
+          <w:position w:val="0"/>
+          <w:sz w:val="22"/>
+          <w:shd w:fill="auto" w:val="clear"/>
+        </w:rPr>
+        <w:t xml:space="preserve">- a </w:t>
+        <w:tab/>
+        <w:t xml:space="preserve">pedido do Cadu.</w:t>
       </w:r>
     </w:p>
     <w:p>

</xml_diff>